<commit_message>
do the first use case!
</commit_message>
<xml_diff>
--- a/diagrams/uc/1-continue-with-email.docx
+++ b/diagrams/uc/1-continue-with-email.docx
@@ -399,7 +399,13 @@
               <w:rPr>
                 <w:color w:val="FF0000"/>
               </w:rPr>
-              <w:t>User must have an email.</w:t>
+              <w:t>User must have an email</w:t>
+            </w:r>
+            <w:r>
+              <w:rPr>
+                <w:color w:val="FF0000"/>
+              </w:rPr>
+              <w:t>.</w:t>
             </w:r>
           </w:p>
         </w:tc>
@@ -615,10 +621,40 @@
             <w:pPr>
               <w:rPr>
                 <w:rFonts w:ascii="Brush Script MT" w:hAnsi="Brush Script MT"/>
-              </w:rPr>
-            </w:pPr>
-            <w:r>
-              <w:t>................................................    ......................</w:t>
+                <w:color w:val="FF0000"/>
+              </w:rPr>
+            </w:pPr>
+            <w:r>
+              <w:rPr>
+                <w:color w:val="FF0000"/>
+              </w:rPr>
+              <w:t xml:space="preserve">Magic Link (from </w:t>
+            </w:r>
+            <w:proofErr w:type="gramStart"/>
+            <w:r>
+              <w:rPr>
+                <w:color w:val="FF0000"/>
+              </w:rPr>
+              <w:t xml:space="preserve">email)   </w:t>
+            </w:r>
+            <w:proofErr w:type="gramEnd"/>
+            <w:r>
+              <w:rPr>
+                <w:color w:val="FF0000"/>
+              </w:rPr>
+              <w:t xml:space="preserve">         </w:t>
+            </w:r>
+            <w:r>
+              <w:rPr>
+                <w:color w:val="FF0000"/>
+              </w:rPr>
+              <w:t xml:space="preserve"> </w:t>
+            </w:r>
+            <w:r>
+              <w:rPr>
+                <w:color w:val="FF0000"/>
+              </w:rPr>
+              <w:t>User</w:t>
             </w:r>
           </w:p>
           <w:p>
@@ -740,20 +776,39 @@
             <w:pPr>
               <w:rPr>
                 <w:rFonts w:ascii="Brush Script MT" w:hAnsi="Brush Script MT"/>
-              </w:rPr>
-            </w:pPr>
-            <w:r>
-              <w:t>................................................    ......................</w:t>
-            </w:r>
-          </w:p>
-          <w:p>
-            <w:pPr>
-              <w:rPr>
-                <w:rFonts w:ascii="Brush Script MT" w:hAnsi="Brush Script MT"/>
-              </w:rPr>
-            </w:pPr>
-            <w:r>
-              <w:t>................................................    ......................</w:t>
+                <w:color w:val="FF0000"/>
+              </w:rPr>
+            </w:pPr>
+            <w:r>
+              <w:rPr>
+                <w:color w:val="FF0000"/>
+              </w:rPr>
+              <w:t>Confirmation Messages                User Interface</w:t>
+            </w:r>
+          </w:p>
+          <w:p>
+            <w:pPr>
+              <w:rPr>
+                <w:color w:val="FF0000"/>
+              </w:rPr>
+            </w:pPr>
+            <w:r>
+              <w:rPr>
+                <w:color w:val="FF0000"/>
+              </w:rPr>
+              <w:t>User Account Status</w:t>
+            </w:r>
+            <w:r>
+              <w:rPr>
+                <w:color w:val="FF0000"/>
+              </w:rPr>
+              <w:t xml:space="preserve">                      </w:t>
+            </w:r>
+            <w:r>
+              <w:rPr>
+                <w:color w:val="FF0000"/>
+              </w:rPr>
+              <w:t>System</w:t>
             </w:r>
           </w:p>
           <w:p>
@@ -815,63 +870,32 @@
             </w:pPr>
             <w:r>
               <w:rPr>
-                <w:color w:val="FF0000"/>
-              </w:rPr>
-              <w:t xml:space="preserve">The </w:t>
-            </w:r>
-            <w:r>
-              <w:rPr>
-                <w:color w:val="FF0000"/>
-              </w:rPr>
-              <w:t>user enters their email.</w:t>
-            </w:r>
-          </w:p>
-          <w:p>
-            <w:pPr>
-              <w:pStyle w:val="ListParagraph"/>
-              <w:numPr>
-                <w:ilvl w:val="0"/>
-                <w:numId w:val="3"/>
-              </w:numPr>
-              <w:spacing w:before="120" w:after="120"/>
-              <w:rPr>
-                <w:color w:val="FF0000"/>
-              </w:rPr>
-            </w:pPr>
-            <w:r>
-              <w:rPr>
-                <w:color w:val="FF0000"/>
-              </w:rPr>
-              <w:t>The user clicks the magic link sent via email.</w:t>
-            </w:r>
-            <w:r>
-              <w:rPr>
                 <w:noProof/>
               </w:rPr>
               <mc:AlternateContent>
                 <mc:Choice Requires="wps">
                   <w:drawing>
-                    <wp:anchor distT="0" distB="0" distL="114300" distR="114300" simplePos="0" relativeHeight="251661312" behindDoc="0" locked="0" layoutInCell="1" allowOverlap="1" wp14:anchorId="237EF00E" wp14:editId="6BF6E3A7">
+                    <wp:anchor distT="0" distB="0" distL="114300" distR="114300" simplePos="0" relativeHeight="251667456" behindDoc="0" locked="0" layoutInCell="1" allowOverlap="1" wp14:anchorId="4C2D64BD" wp14:editId="3949E8A1">
                       <wp:simplePos x="0" y="0"/>
                       <wp:positionH relativeFrom="column">
-                        <wp:posOffset>3273397</wp:posOffset>
+                        <wp:posOffset>2146300</wp:posOffset>
                       </wp:positionH>
                       <wp:positionV relativeFrom="paragraph">
-                        <wp:posOffset>116950</wp:posOffset>
+                        <wp:posOffset>93345</wp:posOffset>
                       </wp:positionV>
-                      <wp:extent cx="1104762" cy="182880"/>
-                      <wp:effectExtent l="0" t="0" r="38735" b="58420"/>
+                      <wp:extent cx="2206897" cy="45719"/>
+                      <wp:effectExtent l="0" t="63500" r="0" b="43815"/>
                       <wp:wrapNone/>
-                      <wp:docPr id="2031964491" name="Straight Arrow Connector 3"/>
+                      <wp:docPr id="337528933" name="Straight Arrow Connector 3"/>
                       <wp:cNvGraphicFramePr/>
                       <a:graphic xmlns:a="http://schemas.openxmlformats.org/drawingml/2006/main">
                         <a:graphicData uri="http://schemas.microsoft.com/office/word/2010/wordprocessingShape">
                           <wps:wsp>
                             <wps:cNvCnPr/>
                             <wps:spPr>
-                              <a:xfrm>
+                              <a:xfrm flipV="1">
                                 <a:off x="0" y="0"/>
-                                <a:ext cx="1104762" cy="182880"/>
+                                <a:ext cx="2206897" cy="45719"/>
                               </a:xfrm>
                               <a:prstGeom prst="straightConnector1">
                                 <a:avLst/>
@@ -898,17 +922,312 @@
                           </wps:wsp>
                         </a:graphicData>
                       </a:graphic>
+                      <wp14:sizeRelH relativeFrom="margin">
+                        <wp14:pctWidth>0</wp14:pctWidth>
+                      </wp14:sizeRelH>
+                      <wp14:sizeRelV relativeFrom="margin">
+                        <wp14:pctHeight>0</wp14:pctHeight>
+                      </wp14:sizeRelV>
                     </wp:anchor>
                   </w:drawing>
                 </mc:Choice>
                 <mc:Fallback>
                   <w:pict>
-                    <v:shape w14:anchorId="550C2110" id="Straight Arrow Connector 3" o:spid="_x0000_s1026" type="#_x0000_t32" style="position:absolute;margin-left:257.75pt;margin-top:9.2pt;width:87pt;height:14.4pt;z-index:251661312;visibility:visible;mso-wrap-style:square;mso-wrap-distance-left:9pt;mso-wrap-distance-top:0;mso-wrap-distance-right:9pt;mso-wrap-distance-bottom:0;mso-position-horizontal:absolute;mso-position-horizontal-relative:text;mso-position-vertical:absolute;mso-position-vertical-relative:text" o:gfxdata="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" strokecolor="#5b9bd5 [3204]" strokeweight=".5pt">
+                    <v:shapetype w14:anchorId="0045BEE9" id="_x0000_t32" coordsize="21600,21600" o:spt="32" o:oned="t" path="m,l21600,21600e" filled="f">
+                      <v:path arrowok="t" fillok="f" o:connecttype="none"/>
+                      <o:lock v:ext="edit" shapetype="t"/>
+                    </v:shapetype>
+                    <v:shape id="Straight Arrow Connector 3" o:spid="_x0000_s1026" type="#_x0000_t32" style="position:absolute;margin-left:169pt;margin-top:7.35pt;width:173.75pt;height:3.6pt;flip:y;z-index:251667456;visibility:visible;mso-wrap-style:square;mso-width-percent:0;mso-height-percent:0;mso-wrap-distance-left:9pt;mso-wrap-distance-top:0;mso-wrap-distance-right:9pt;mso-wrap-distance-bottom:0;mso-position-horizontal:absolute;mso-position-horizontal-relative:text;mso-position-vertical:absolute;mso-position-vertical-relative:text;mso-width-percent:0;mso-height-percent:0;mso-width-relative:margin;mso-height-relative:margin" o:gfxdata="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" strokecolor="#5b9bd5 [3204]" strokeweight=".5pt">
                       <v:stroke endarrow="block" joinstyle="miter"/>
                     </v:shape>
                   </w:pict>
                 </mc:Fallback>
               </mc:AlternateContent>
+            </w:r>
+            <w:r>
+              <w:rPr>
+                <w:color w:val="FF0000"/>
+              </w:rPr>
+              <w:t xml:space="preserve">The </w:t>
+            </w:r>
+            <w:r>
+              <w:rPr>
+                <w:color w:val="FF0000"/>
+              </w:rPr>
+              <w:t>user enters their email.</w:t>
+            </w:r>
+          </w:p>
+          <w:p>
+            <w:pPr>
+              <w:pStyle w:val="ListParagraph"/>
+              <w:numPr>
+                <w:ilvl w:val="0"/>
+                <w:numId w:val="3"/>
+              </w:numPr>
+              <w:spacing w:before="120" w:after="120"/>
+              <w:rPr>
+                <w:color w:val="FF0000"/>
+              </w:rPr>
+            </w:pPr>
+            <w:r>
+              <w:rPr>
+                <w:noProof/>
+              </w:rPr>
+              <mc:AlternateContent>
+                <mc:Choice Requires="wps">
+                  <w:drawing>
+                    <wp:anchor distT="0" distB="0" distL="114300" distR="114300" simplePos="0" relativeHeight="251665408" behindDoc="0" locked="0" layoutInCell="1" allowOverlap="1" wp14:anchorId="2CA9951B" wp14:editId="1DF7526C">
+                      <wp:simplePos x="0" y="0"/>
+                      <wp:positionH relativeFrom="column">
+                        <wp:posOffset>2897413</wp:posOffset>
+                      </wp:positionH>
+                      <wp:positionV relativeFrom="paragraph">
+                        <wp:posOffset>103414</wp:posOffset>
+                      </wp:positionV>
+                      <wp:extent cx="1443083" cy="182880"/>
+                      <wp:effectExtent l="0" t="0" r="43180" b="58420"/>
+                      <wp:wrapNone/>
+                      <wp:docPr id="1083315625" name="Straight Arrow Connector 3"/>
+                      <wp:cNvGraphicFramePr/>
+                      <a:graphic xmlns:a="http://schemas.openxmlformats.org/drawingml/2006/main">
+                        <a:graphicData uri="http://schemas.microsoft.com/office/word/2010/wordprocessingShape">
+                          <wps:wsp>
+                            <wps:cNvCnPr/>
+                            <wps:spPr>
+                              <a:xfrm>
+                                <a:off x="0" y="0"/>
+                                <a:ext cx="1443083" cy="182880"/>
+                              </a:xfrm>
+                              <a:prstGeom prst="straightConnector1">
+                                <a:avLst/>
+                              </a:prstGeom>
+                              <a:ln>
+                                <a:tailEnd type="triangle"/>
+                              </a:ln>
+                            </wps:spPr>
+                            <wps:style>
+                              <a:lnRef idx="1">
+                                <a:schemeClr val="accent1"/>
+                              </a:lnRef>
+                              <a:fillRef idx="0">
+                                <a:schemeClr val="accent1"/>
+                              </a:fillRef>
+                              <a:effectRef idx="0">
+                                <a:schemeClr val="accent1"/>
+                              </a:effectRef>
+                              <a:fontRef idx="minor">
+                                <a:schemeClr val="tx1"/>
+                              </a:fontRef>
+                            </wps:style>
+                            <wps:bodyPr/>
+                          </wps:wsp>
+                        </a:graphicData>
+                      </a:graphic>
+                      <wp14:sizeRelH relativeFrom="margin">
+                        <wp14:pctWidth>0</wp14:pctWidth>
+                      </wp14:sizeRelH>
+                      <wp14:sizeRelV relativeFrom="margin">
+                        <wp14:pctHeight>0</wp14:pctHeight>
+                      </wp14:sizeRelV>
+                    </wp:anchor>
+                  </w:drawing>
+                </mc:Choice>
+                <mc:Fallback>
+                  <w:pict>
+                    <v:shape w14:anchorId="3C0EA147" id="Straight Arrow Connector 3" o:spid="_x0000_s1026" type="#_x0000_t32" style="position:absolute;margin-left:228.15pt;margin-top:8.15pt;width:113.65pt;height:14.4pt;z-index:251665408;visibility:visible;mso-wrap-style:square;mso-width-percent:0;mso-height-percent:0;mso-wrap-distance-left:9pt;mso-wrap-distance-top:0;mso-wrap-distance-right:9pt;mso-wrap-distance-bottom:0;mso-position-horizontal:absolute;mso-position-horizontal-relative:text;mso-position-vertical:absolute;mso-position-vertical-relative:text;mso-width-percent:0;mso-height-percent:0;mso-width-relative:margin;mso-height-relative:margin" o:gfxdata="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" strokecolor="#5b9bd5 [3204]" strokeweight=".5pt">
+                      <v:stroke endarrow="block" joinstyle="miter"/>
+                    </v:shape>
+                  </w:pict>
+                </mc:Fallback>
+              </mc:AlternateContent>
+            </w:r>
+            <w:r>
+              <w:rPr>
+                <w:color w:val="FF0000"/>
+              </w:rPr>
+              <w:t>System generates and sends magic link.</w:t>
+            </w:r>
+          </w:p>
+          <w:p>
+            <w:pPr>
+              <w:pStyle w:val="ListParagraph"/>
+              <w:numPr>
+                <w:ilvl w:val="0"/>
+                <w:numId w:val="3"/>
+              </w:numPr>
+              <w:spacing w:before="120" w:after="120"/>
+              <w:rPr>
+                <w:color w:val="FF0000"/>
+              </w:rPr>
+            </w:pPr>
+            <w:r>
+              <w:rPr>
+                <w:noProof/>
+              </w:rPr>
+              <mc:AlternateContent>
+                <mc:Choice Requires="wps">
+                  <w:drawing>
+                    <wp:anchor distT="0" distB="0" distL="114300" distR="114300" simplePos="0" relativeHeight="251663360" behindDoc="0" locked="0" layoutInCell="1" allowOverlap="1" wp14:anchorId="44AD203D" wp14:editId="4D0F4333">
+                      <wp:simplePos x="0" y="0"/>
+                      <wp:positionH relativeFrom="column">
+                        <wp:posOffset>2336399</wp:posOffset>
+                      </wp:positionH>
+                      <wp:positionV relativeFrom="paragraph">
+                        <wp:posOffset>134152</wp:posOffset>
+                      </wp:positionV>
+                      <wp:extent cx="2037443" cy="471872"/>
+                      <wp:effectExtent l="0" t="0" r="33020" b="48895"/>
+                      <wp:wrapNone/>
+                      <wp:docPr id="515181789" name="Straight Arrow Connector 3"/>
+                      <wp:cNvGraphicFramePr/>
+                      <a:graphic xmlns:a="http://schemas.openxmlformats.org/drawingml/2006/main">
+                        <a:graphicData uri="http://schemas.microsoft.com/office/word/2010/wordprocessingShape">
+                          <wps:wsp>
+                            <wps:cNvCnPr/>
+                            <wps:spPr>
+                              <a:xfrm>
+                                <a:off x="0" y="0"/>
+                                <a:ext cx="2037443" cy="471872"/>
+                              </a:xfrm>
+                              <a:prstGeom prst="straightConnector1">
+                                <a:avLst/>
+                              </a:prstGeom>
+                              <a:ln>
+                                <a:tailEnd type="triangle"/>
+                              </a:ln>
+                            </wps:spPr>
+                            <wps:style>
+                              <a:lnRef idx="1">
+                                <a:schemeClr val="accent1"/>
+                              </a:lnRef>
+                              <a:fillRef idx="0">
+                                <a:schemeClr val="accent1"/>
+                              </a:fillRef>
+                              <a:effectRef idx="0">
+                                <a:schemeClr val="accent1"/>
+                              </a:effectRef>
+                              <a:fontRef idx="minor">
+                                <a:schemeClr val="tx1"/>
+                              </a:fontRef>
+                            </wps:style>
+                            <wps:bodyPr/>
+                          </wps:wsp>
+                        </a:graphicData>
+                      </a:graphic>
+                      <wp14:sizeRelH relativeFrom="margin">
+                        <wp14:pctWidth>0</wp14:pctWidth>
+                      </wp14:sizeRelH>
+                      <wp14:sizeRelV relativeFrom="margin">
+                        <wp14:pctHeight>0</wp14:pctHeight>
+                      </wp14:sizeRelV>
+                    </wp:anchor>
+                  </w:drawing>
+                </mc:Choice>
+                <mc:Fallback>
+                  <w:pict>
+                    <v:shape w14:anchorId="174F363D" id="Straight Arrow Connector 3" o:spid="_x0000_s1026" type="#_x0000_t32" style="position:absolute;margin-left:183.95pt;margin-top:10.55pt;width:160.45pt;height:37.15pt;z-index:251663360;visibility:visible;mso-wrap-style:square;mso-width-percent:0;mso-height-percent:0;mso-wrap-distance-left:9pt;mso-wrap-distance-top:0;mso-wrap-distance-right:9pt;mso-wrap-distance-bottom:0;mso-position-horizontal:absolute;mso-position-horizontal-relative:text;mso-position-vertical:absolute;mso-position-vertical-relative:text;mso-width-percent:0;mso-height-percent:0;mso-width-relative:margin;mso-height-relative:margin" o:gfxdata="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" strokecolor="#5b9bd5 [3204]" strokeweight=".5pt">
+                      <v:stroke endarrow="block" joinstyle="miter"/>
+                    </v:shape>
+                  </w:pict>
+                </mc:Fallback>
+              </mc:AlternateContent>
+            </w:r>
+            <w:r>
+              <w:rPr>
+                <w:color w:val="FF0000"/>
+              </w:rPr>
+              <w:t>The user clicks the magic link.</w:t>
+            </w:r>
+          </w:p>
+          <w:p>
+            <w:pPr>
+              <w:pStyle w:val="ListParagraph"/>
+              <w:numPr>
+                <w:ilvl w:val="0"/>
+                <w:numId w:val="3"/>
+              </w:numPr>
+              <w:spacing w:before="120" w:after="120"/>
+              <w:rPr>
+                <w:color w:val="FF0000"/>
+              </w:rPr>
+            </w:pPr>
+            <w:r>
+              <w:rPr>
+                <w:noProof/>
+              </w:rPr>
+              <mc:AlternateContent>
+                <mc:Choice Requires="wps">
+                  <w:drawing>
+                    <wp:anchor distT="0" distB="0" distL="114300" distR="114300" simplePos="0" relativeHeight="251661312" behindDoc="0" locked="0" layoutInCell="1" allowOverlap="1" wp14:anchorId="237EF00E" wp14:editId="7964E2AE">
+                      <wp:simplePos x="0" y="0"/>
+                      <wp:positionH relativeFrom="column">
+                        <wp:posOffset>2709378</wp:posOffset>
+                      </wp:positionH>
+                      <wp:positionV relativeFrom="paragraph">
+                        <wp:posOffset>121318</wp:posOffset>
+                      </wp:positionV>
+                      <wp:extent cx="1630947" cy="662406"/>
+                      <wp:effectExtent l="0" t="0" r="20320" b="48895"/>
+                      <wp:wrapNone/>
+                      <wp:docPr id="2031964491" name="Straight Arrow Connector 3"/>
+                      <wp:cNvGraphicFramePr/>
+                      <a:graphic xmlns:a="http://schemas.openxmlformats.org/drawingml/2006/main">
+                        <a:graphicData uri="http://schemas.microsoft.com/office/word/2010/wordprocessingShape">
+                          <wps:wsp>
+                            <wps:cNvCnPr/>
+                            <wps:spPr>
+                              <a:xfrm>
+                                <a:off x="0" y="0"/>
+                                <a:ext cx="1630947" cy="662406"/>
+                              </a:xfrm>
+                              <a:prstGeom prst="straightConnector1">
+                                <a:avLst/>
+                              </a:prstGeom>
+                              <a:ln>
+                                <a:tailEnd type="triangle"/>
+                              </a:ln>
+                            </wps:spPr>
+                            <wps:style>
+                              <a:lnRef idx="1">
+                                <a:schemeClr val="accent1"/>
+                              </a:lnRef>
+                              <a:fillRef idx="0">
+                                <a:schemeClr val="accent1"/>
+                              </a:fillRef>
+                              <a:effectRef idx="0">
+                                <a:schemeClr val="accent1"/>
+                              </a:effectRef>
+                              <a:fontRef idx="minor">
+                                <a:schemeClr val="tx1"/>
+                              </a:fontRef>
+                            </wps:style>
+                            <wps:bodyPr/>
+                          </wps:wsp>
+                        </a:graphicData>
+                      </a:graphic>
+                      <wp14:sizeRelH relativeFrom="margin">
+                        <wp14:pctWidth>0</wp14:pctWidth>
+                      </wp14:sizeRelH>
+                      <wp14:sizeRelV relativeFrom="margin">
+                        <wp14:pctHeight>0</wp14:pctHeight>
+                      </wp14:sizeRelV>
+                    </wp:anchor>
+                  </w:drawing>
+                </mc:Choice>
+                <mc:Fallback>
+                  <w:pict>
+                    <v:shape w14:anchorId="483DC8BF" id="Straight Arrow Connector 3" o:spid="_x0000_s1026" type="#_x0000_t32" style="position:absolute;margin-left:213.35pt;margin-top:9.55pt;width:128.4pt;height:52.15pt;z-index:251661312;visibility:visible;mso-wrap-style:square;mso-width-percent:0;mso-height-percent:0;mso-wrap-distance-left:9pt;mso-wrap-distance-top:0;mso-wrap-distance-right:9pt;mso-wrap-distance-bottom:0;mso-position-horizontal:absolute;mso-position-horizontal-relative:text;mso-position-vertical:absolute;mso-position-vertical-relative:text;mso-width-percent:0;mso-height-percent:0;mso-width-relative:margin;mso-height-relative:margin" o:gfxdata="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" strokecolor="#5b9bd5 [3204]" strokeweight=".5pt">
+                      <v:stroke endarrow="block" joinstyle="miter"/>
+                    </v:shape>
+                  </w:pict>
+                </mc:Fallback>
+              </mc:AlternateContent>
+            </w:r>
+            <w:r>
+              <w:rPr>
+                <w:color w:val="FF0000"/>
+              </w:rPr>
+              <w:t>System verifies link and logs user in.</w:t>
             </w:r>
             <w:r>
               <w:rPr>
@@ -950,12 +1269,6 @@
               <w:rPr>
                 <w:color w:val="FF0000"/>
               </w:rPr>
-              <w:t xml:space="preserve">Alt-1: </w:t>
-            </w:r>
-            <w:r>
-              <w:rPr>
-                <w:color w:val="FF0000"/>
-              </w:rPr>
               <w:t xml:space="preserve">If the user has </w:t>
             </w:r>
             <w:r>
@@ -1000,12 +1313,65 @@
           </w:p>
           <w:p>
             <w:pPr>
+              <w:pStyle w:val="ListParagraph"/>
+              <w:numPr>
+                <w:ilvl w:val="0"/>
+                <w:numId w:val="5"/>
+              </w:numPr>
               <w:spacing w:before="120" w:after="120"/>
               <w:rPr>
-                <w:b/>
-                <w:bCs/>
-              </w:rPr>
-            </w:pPr>
+                <w:color w:val="FF0000"/>
+                <w:lang w:val="en-SA"/>
+              </w:rPr>
+            </w:pPr>
+            <w:r>
+              <w:rPr>
+                <w:color w:val="FF0000"/>
+                <w:lang w:val="en-SA"/>
+              </w:rPr>
+              <w:t>Invalid email format</w:t>
+            </w:r>
+          </w:p>
+          <w:p>
+            <w:pPr>
+              <w:pStyle w:val="ListParagraph"/>
+              <w:numPr>
+                <w:ilvl w:val="0"/>
+                <w:numId w:val="5"/>
+              </w:numPr>
+              <w:spacing w:before="120" w:after="120"/>
+              <w:rPr>
+                <w:color w:val="FF0000"/>
+                <w:lang w:val="en-SA"/>
+              </w:rPr>
+            </w:pPr>
+            <w:r>
+              <w:rPr>
+                <w:color w:val="FF0000"/>
+                <w:lang w:val="en-SA"/>
+              </w:rPr>
+              <w:t>Email not registered (if login only)</w:t>
+            </w:r>
+          </w:p>
+          <w:p>
+            <w:pPr>
+              <w:pStyle w:val="ListParagraph"/>
+              <w:numPr>
+                <w:ilvl w:val="0"/>
+                <w:numId w:val="5"/>
+              </w:numPr>
+              <w:spacing w:before="120" w:after="120"/>
+              <w:rPr>
+                <w:color w:val="FF0000"/>
+              </w:rPr>
+            </w:pPr>
+            <w:r>
+              <w:rPr>
+                <w:color w:val="FF0000"/>
+                <w:lang w:val="en-SA"/>
+              </w:rPr>
+              <w:t>Magic link expired or invalid</w:t>
+            </w:r>
           </w:p>
           <w:p>
             <w:pPr>
@@ -1046,41 +1412,90 @@
                 <w:color w:val="FF0000"/>
               </w:rPr>
             </w:pPr>
-          </w:p>
-          <w:p>
-            <w:pPr>
-              <w:rPr>
-                <w:color w:val="FF0000"/>
-              </w:rPr>
-            </w:pPr>
-          </w:p>
-          <w:p>
-            <w:pPr>
-              <w:rPr>
-                <w:color w:val="FF0000"/>
-              </w:rPr>
-            </w:pPr>
-          </w:p>
-          <w:p>
-            <w:pPr>
-              <w:rPr>
-                <w:color w:val="FF0000"/>
-              </w:rPr>
-            </w:pPr>
-          </w:p>
-          <w:p>
-            <w:pPr>
-              <w:rPr>
-                <w:color w:val="FF0000"/>
-              </w:rPr>
-            </w:pPr>
-          </w:p>
-          <w:p>
-            <w:pPr>
-              <w:rPr>
-                <w:rFonts w:ascii="Brush Script MT" w:hAnsi="Brush Script MT"/>
-              </w:rPr>
-            </w:pPr>
+            <w:r>
+              <w:rPr>
+                <w:color w:val="FF0000"/>
+              </w:rPr>
+              <w:t>System displays email input field</w:t>
+            </w:r>
+          </w:p>
+          <w:p>
+            <w:pPr>
+              <w:rPr>
+                <w:color w:val="FF0000"/>
+              </w:rPr>
+            </w:pPr>
+          </w:p>
+          <w:p>
+            <w:pPr>
+              <w:rPr>
+                <w:color w:val="FF0000"/>
+              </w:rPr>
+            </w:pPr>
+            <w:r>
+              <w:rPr>
+                <w:color w:val="FF0000"/>
+              </w:rPr>
+              <w:t>System sends email and displays</w:t>
+            </w:r>
+            <w:r>
+              <w:rPr>
+                <w:color w:val="FF0000"/>
+              </w:rPr>
+              <w:t xml:space="preserve"> </w:t>
+            </w:r>
+            <w:r>
+              <w:rPr>
+                <w:color w:val="FF0000"/>
+              </w:rPr>
+              <w:t>"Check your email" message</w:t>
+            </w:r>
+          </w:p>
+          <w:p>
+            <w:pPr>
+              <w:rPr>
+                <w:color w:val="FF0000"/>
+              </w:rPr>
+            </w:pPr>
+          </w:p>
+          <w:p>
+            <w:pPr>
+              <w:rPr>
+                <w:color w:val="FF0000"/>
+              </w:rPr>
+            </w:pPr>
+            <w:r>
+              <w:rPr>
+                <w:color w:val="FF0000"/>
+              </w:rPr>
+              <w:t>User interacts with email client</w:t>
+            </w:r>
+            <w:r>
+              <w:rPr>
+                <w:color w:val="FF0000"/>
+              </w:rPr>
+              <w:t xml:space="preserve"> </w:t>
+            </w:r>
+          </w:p>
+          <w:p>
+            <w:pPr>
+              <w:rPr>
+                <w:color w:val="FF0000"/>
+              </w:rPr>
+            </w:pPr>
+          </w:p>
+          <w:p>
+            <w:pPr>
+              <w:rPr>
+                <w:color w:val="FF0000"/>
+              </w:rPr>
+            </w:pPr>
+            <w:r>
+              <w:rPr>
+                <w:color w:val="FF0000"/>
+              </w:rPr>
+              <w:t>System processes link and updates user status</w:t>
+            </w:r>
           </w:p>
         </w:tc>
       </w:tr>
@@ -1205,6 +1620,28 @@
                 <w:bCs/>
               </w:rPr>
               <w:t xml:space="preserve">Business Rules: </w:t>
+            </w:r>
+          </w:p>
+          <w:p>
+            <w:pPr>
+              <w:pStyle w:val="ListParagraph"/>
+              <w:numPr>
+                <w:ilvl w:val="0"/>
+                <w:numId w:val="5"/>
+              </w:numPr>
+              <w:spacing w:before="120" w:after="120"/>
+            </w:pPr>
+            <w:r>
+              <w:rPr>
+                <w:color w:val="FF0000"/>
+              </w:rPr>
+              <w:t xml:space="preserve">Magic links should expire after </w:t>
+            </w:r>
+            <w:r>
+              <w:rPr>
+                <w:color w:val="FF0000"/>
+              </w:rPr>
+              <w:t>15 minutes.</w:t>
             </w:r>
           </w:p>
         </w:tc>
@@ -2243,7 +2680,6 @@
   <w:style w:type="character" w:default="1" w:styleId="DefaultParagraphFont">
     <w:name w:val="Default Paragraph Font"/>
     <w:uiPriority w:val="1"/>
-    <w:semiHidden/>
     <w:unhideWhenUsed/>
   </w:style>
   <w:style w:type="table" w:default="1" w:styleId="TableNormal">

</xml_diff>